<commit_message>
cambios en ARCA 28.03.2025
</commit_message>
<xml_diff>
--- a/Capitulo000_ClaseOnline/ClasesNODO_CO03/01_LogicaProgramacion/Parte03_ArrowFunctions/MODULO 2 - Práctica de Lógica y programación - JavaScript - Parte III_Ejercicio_51_Al_70.docx
+++ b/Capitulo000_ClaseOnline/ClasesNODO_CO03/01_LogicaProgramacion/Parte03_ArrowFunctions/MODULO 2 - Práctica de Lógica y programación - JavaScript - Parte III_Ejercicio_51_Al_70.docx
@@ -1,6 +1,6 @@
 
 <file path=word/document.xml><?xml version="1.0" encoding="utf-8"?>
-<w:document xmlns:wpc="http://schemas.microsoft.com/office/word/2010/wordprocessingCanvas" xmlns:cx="http://schemas.microsoft.com/office/drawing/2014/chartex" xmlns:cx1="http://schemas.microsoft.com/office/drawing/2015/9/8/chartex" xmlns:mc="http://schemas.openxmlformats.org/markup-compatibility/2006" xmlns:o="urn:schemas-microsoft-com:office:office" xmlns:r="http://schemas.openxmlformats.org/officeDocument/2006/relationships" xmlns:m="http://schemas.openxmlformats.org/officeDocument/2006/math" xmlns:v="urn:schemas-microsoft-com:vml" xmlns:wp14="http://schemas.microsoft.com/office/word/2010/wordprocessingDrawing" xmlns:wp="http://schemas.openxmlformats.org/drawingml/2006/wordprocessingDrawing" xmlns:w10="urn:schemas-microsoft-com:office:word" xmlns:w="http://schemas.openxmlformats.org/wordprocessingml/2006/main" xmlns:w14="http://schemas.microsoft.com/office/word/2010/wordml" xmlns:w15="http://schemas.microsoft.com/office/word/2012/wordml" xmlns:w16se="http://schemas.microsoft.com/office/word/2015/wordml/symex" xmlns:wpg="http://schemas.microsoft.com/office/word/2010/wordprocessingGroup" xmlns:wpi="http://schemas.microsoft.com/office/word/2010/wordprocessingInk" xmlns:wne="http://schemas.microsoft.com/office/word/2006/wordml" xmlns:wps="http://schemas.microsoft.com/office/word/2010/wordprocessingShape" mc:Ignorable="w14 w15 w16se wp14">
+<w:document xmlns:wpc="http://schemas.microsoft.com/office/word/2010/wordprocessingCanvas" xmlns:cx="http://schemas.microsoft.com/office/drawing/2014/chartex" xmlns:cx1="http://schemas.microsoft.com/office/drawing/2015/9/8/chartex" xmlns:cx2="http://schemas.microsoft.com/office/drawing/2015/10/21/chartex" xmlns:cx3="http://schemas.microsoft.com/office/drawing/2016/5/9/chartex" xmlns:cx4="http://schemas.microsoft.com/office/drawing/2016/5/10/chartex" xmlns:cx5="http://schemas.microsoft.com/office/drawing/2016/5/11/chartex" xmlns:cx6="http://schemas.microsoft.com/office/drawing/2016/5/12/chartex" xmlns:cx7="http://schemas.microsoft.com/office/drawing/2016/5/13/chartex" xmlns:cx8="http://schemas.microsoft.com/office/drawing/2016/5/14/chartex" xmlns:mc="http://schemas.openxmlformats.org/markup-compatibility/2006" xmlns:aink="http://schemas.microsoft.com/office/drawing/2016/ink" xmlns:am3d="http://schemas.microsoft.com/office/drawing/2017/model3d" xmlns:o="urn:schemas-microsoft-com:office:office" xmlns:oel="http://schemas.microsoft.com/office/2019/extlst" xmlns:r="http://schemas.openxmlformats.org/officeDocument/2006/relationships" xmlns:m="http://schemas.openxmlformats.org/officeDocument/2006/math" xmlns:v="urn:schemas-microsoft-com:vml" xmlns:wp14="http://schemas.microsoft.com/office/word/2010/wordprocessingDrawing" xmlns:wp="http://schemas.openxmlformats.org/drawingml/2006/wordprocessingDrawing" xmlns:w10="urn:schemas-microsoft-com:office:word" xmlns:w="http://schemas.openxmlformats.org/wordprocessingml/2006/main" xmlns:w14="http://schemas.microsoft.com/office/word/2010/wordml" xmlns:w15="http://schemas.microsoft.com/office/word/2012/wordml" xmlns:w16cex="http://schemas.microsoft.com/office/word/2018/wordml/cex" xmlns:w16cid="http://schemas.microsoft.com/office/word/2016/wordml/cid" xmlns:w16="http://schemas.microsoft.com/office/word/2018/wordml" xmlns:w16du="http://schemas.microsoft.com/office/word/2023/wordml/word16du" xmlns:w16sdtdh="http://schemas.microsoft.com/office/word/2020/wordml/sdtdatahash" xmlns:w16sdtfl="http://schemas.microsoft.com/office/word/2024/wordml/sdtformatlock" xmlns:w16se="http://schemas.microsoft.com/office/word/2015/wordml/symex" xmlns:wpg="http://schemas.microsoft.com/office/word/2010/wordprocessingGroup" xmlns:wpi="http://schemas.microsoft.com/office/word/2010/wordprocessingInk" xmlns:wne="http://schemas.microsoft.com/office/word/2006/wordml" xmlns:wps="http://schemas.microsoft.com/office/word/2010/wordprocessingShape" mc:Ignorable="w14 w15 w16se w16cid w16 w16cex w16sdtdh w16sdtfl w16du wp14">
   <w:body>
     <w:p>
       <w:pPr>
@@ -159,15 +159,7 @@
         <w:pStyle w:val="Sinespaciado"/>
       </w:pPr>
       <w:r>
-        <w:t xml:space="preserve">Ejercicio Nro. 51:  </w:t>
-      </w:r>
-      <w:proofErr w:type="spellStart"/>
-      <w:r>
-        <w:t>Arrow</w:t>
-      </w:r>
-      <w:proofErr w:type="spellEnd"/>
-      <w:r>
-        <w:t xml:space="preserve"> </w:t>
+        <w:t xml:space="preserve">Ejercicio Nro. 51:  Arrow </w:t>
       </w:r>
       <w:proofErr w:type="spellStart"/>
       <w:r>
@@ -187,10 +179,7 @@
         <w:jc w:val="both"/>
       </w:pPr>
       <w:r>
-        <w:t xml:space="preserve">Realizar una función que reciba como parámetro dos </w:t>
-      </w:r>
-      <w:r>
-        <w:t xml:space="preserve">números (X, PORCENTAJE). </w:t>
+        <w:t xml:space="preserve">Realizar una función que reciba como parámetro dos números (X, PORCENTAJE). </w:t>
       </w:r>
     </w:p>
     <w:p>
@@ -199,34 +188,7 @@
         <w:jc w:val="both"/>
       </w:pPr>
       <w:r>
-        <w:t xml:space="preserve">El primero será un número que </w:t>
-      </w:r>
-      <w:r>
-        <w:t>lo llamaremos x y al se</w:t>
-      </w:r>
-      <w:r>
-        <w:t xml:space="preserve">gundo lo llamaremos porcentaje. </w:t>
-      </w:r>
-      <w:r>
-        <w:t>La idea es que la función</w:t>
-      </w:r>
-      <w:r>
-        <w:t xml:space="preserve"> tome el número x y le calcule </w:t>
-      </w:r>
-      <w:r>
-        <w:t xml:space="preserve">el porcentaje que </w:t>
-      </w:r>
-      <w:r>
-        <w:t xml:space="preserve">recibe como segundo parámetro; </w:t>
-      </w:r>
-      <w:r>
-        <w:t>a ese resultado dev</w:t>
-      </w:r>
-      <w:r>
-        <w:t xml:space="preserve">olverlo al programa principal. </w:t>
-      </w:r>
-      <w:r>
-        <w:t xml:space="preserve">Luego (INVOCAR </w:t>
+        <w:t xml:space="preserve">El primero será un número que lo llamaremos x y al segundo lo llamaremos porcentaje. La idea es que la función tome el número x y le calcule el porcentaje que recibe como segundo parámetro; a ese resultado devolverlo al programa principal. Luego (INVOCAR </w:t>
       </w:r>
       <w:proofErr w:type="spellStart"/>
       <w:r>
@@ -234,13 +196,7 @@
       </w:r>
       <w:proofErr w:type="spellEnd"/>
       <w:r>
-        <w:t xml:space="preserve"> LLAMAR)</w:t>
-      </w:r>
-      <w:r>
-        <w:t xml:space="preserve"> esa función desde el programa </w:t>
-      </w:r>
-      <w:r>
-        <w:t>PRINCIPAL.</w:t>
+        <w:t xml:space="preserve"> LLAMAR) esa función desde el programa PRINCIPAL.</w:t>
       </w:r>
     </w:p>
     <w:p>
@@ -287,13 +243,8 @@
       <w:r>
         <w:t xml:space="preserve"> </w:t>
       </w:r>
-      <w:proofErr w:type="spellStart"/>
-      <w:r>
-        <w:t>Arrow</w:t>
-      </w:r>
-      <w:proofErr w:type="spellEnd"/>
-      <w:r>
-        <w:t xml:space="preserve"> </w:t>
+      <w:r>
+        <w:t xml:space="preserve">Arrow </w:t>
       </w:r>
       <w:proofErr w:type="spellStart"/>
       <w:r>
@@ -516,15 +467,7 @@
         <w:t>Ejercicio Nro. 53</w:t>
       </w:r>
       <w:r>
-        <w:t xml:space="preserve">: </w:t>
-      </w:r>
-      <w:proofErr w:type="spellStart"/>
-      <w:r>
-        <w:t>Arrow</w:t>
-      </w:r>
-      <w:proofErr w:type="spellEnd"/>
-      <w:r>
-        <w:t xml:space="preserve"> </w:t>
+        <w:t xml:space="preserve">: Arrow </w:t>
       </w:r>
       <w:proofErr w:type="spellStart"/>
       <w:r>
@@ -624,15 +567,7 @@
           <w:color w:val="FF0000"/>
           <w:u w:val="single"/>
         </w:rPr>
-        <w:t>IMPORTANTE – RESTRICCIONES DEL EJERCICIO</w:t>
-      </w:r>
-      <w:r>
-        <w:rPr>
-          <w:b/>
-          <w:color w:val="FF0000"/>
-          <w:u w:val="single"/>
-        </w:rPr>
-        <w:t xml:space="preserve"> (Desde el ejercicio 54 al 65) </w:t>
+        <w:t xml:space="preserve">IMPORTANTE – RESTRICCIONES DEL EJERCICIO (Desde el ejercicio 54 al 65) </w:t>
       </w:r>
     </w:p>
     <w:p>
@@ -650,7 +585,15 @@
         <w:t xml:space="preserve"> </w:t>
       </w:r>
       <w:r>
-        <w:t xml:space="preserve">En estos ejercicios NO se permite el uso de funciones nativas de JavaScript para manipulación de fechas, como Date(), </w:t>
+        <w:t xml:space="preserve">En estos ejercicios NO se permite el uso de funciones nativas de JavaScript para manipulación de fechas, como </w:t>
+      </w:r>
+      <w:proofErr w:type="gramStart"/>
+      <w:r>
+        <w:t>Date(</w:t>
+      </w:r>
+      <w:proofErr w:type="gramEnd"/>
+      <w:r>
+        <w:t xml:space="preserve">), </w:t>
       </w:r>
       <w:proofErr w:type="spellStart"/>
       <w:r>
@@ -682,10 +625,7 @@
       </w:r>
       <w:proofErr w:type="spellEnd"/>
       <w:r>
-        <w:t>() u otras similares.</w:t>
-      </w:r>
-      <w:r>
-        <w:t xml:space="preserve"> Debe Construir sus propias funciones.</w:t>
+        <w:t>() u otras similares. Debe Construir sus propias funciones.</w:t>
       </w:r>
     </w:p>
     <w:p>
@@ -717,35 +657,16 @@
       </w:r>
       <w:proofErr w:type="spellEnd"/>
       <w:r>
-        <w:t xml:space="preserve">, </w:t>
-      </w:r>
-      <w:proofErr w:type="spellStart"/>
-      <w:r>
-        <w:t>switch</w:t>
-      </w:r>
-      <w:proofErr w:type="spellEnd"/>
-      <w:r>
-        <w:t>), operadores aritméticos y funciones personalizadas.</w:t>
-      </w:r>
-    </w:p>
-    <w:p>
-      <w:bookmarkStart w:id="7" w:name="_GoBack"/>
-      <w:bookmarkEnd w:id="7"/>
-    </w:p>
+        <w:t>, switch), operadores aritméticos y funciones personalizadas.</w:t>
+      </w:r>
+    </w:p>
+    <w:p/>
     <w:p>
       <w:r>
         <w:t>Ejercicio Nro. 54</w:t>
       </w:r>
       <w:r>
-        <w:t xml:space="preserve">: </w:t>
-      </w:r>
-      <w:proofErr w:type="spellStart"/>
-      <w:r>
-        <w:t>Arrow</w:t>
-      </w:r>
-      <w:proofErr w:type="spellEnd"/>
-      <w:r>
-        <w:t xml:space="preserve"> </w:t>
+        <w:t xml:space="preserve">: Arrow </w:t>
       </w:r>
       <w:proofErr w:type="spellStart"/>
       <w:r>
@@ -862,7 +783,15 @@
       </w:r>
       <w:proofErr w:type="spellEnd"/>
       <w:r>
-        <w:t xml:space="preserve"> % 100 !== 0 || </w:t>
+        <w:t xml:space="preserve"> % </w:t>
+      </w:r>
+      <w:proofErr w:type="gramStart"/>
+      <w:r>
+        <w:t>100 !</w:t>
+      </w:r>
+      <w:proofErr w:type="gramEnd"/>
+      <w:r>
+        <w:t xml:space="preserve">== 0 || </w:t>
       </w:r>
       <w:proofErr w:type="spellStart"/>
       <w:r>
@@ -883,21 +812,13 @@
         <w:t>Ejercicio Nro. 55</w:t>
       </w:r>
       <w:r>
-        <w:t xml:space="preserve">: </w:t>
+        <w:t xml:space="preserve">: Arrow </w:t>
       </w:r>
       <w:proofErr w:type="spellStart"/>
       <w:r>
-        <w:t>Arrow</w:t>
+        <w:t>function</w:t>
       </w:r>
       <w:proofErr w:type="spellEnd"/>
-      <w:r>
-        <w:t xml:space="preserve"> </w:t>
-      </w:r>
-      <w:proofErr w:type="spellStart"/>
-      <w:r>
-        <w:t>function</w:t>
-      </w:r>
-      <w:proofErr w:type="spellEnd"/>
     </w:p>
     <w:p>
       <w:pPr>
@@ -905,10 +826,7 @@
         <w:jc w:val="both"/>
       </w:pPr>
       <w:r>
-        <w:t>Realizar una función que retorne la cantidad de días de un mes determinando, teniendo la particularidad de que el Mes de Febrero de los años bisiestos tiene 29 días. Es decir, para poder devolver la cantidad de días de un mes necesitará pasar como parámetro dos parámetros; el mes y el año.</w:t>
-      </w:r>
-      <w:r>
-        <w:t xml:space="preserve"> Dentro de esta función debe invocar la función anterior del año bisiesto, dado que febrero de un año bisiesto tien</w:t>
+        <w:t>Realizar una función que retorne la cantidad de días de un mes determinando, teniendo la particularidad de que el Mes de Febrero de los años bisiestos tiene 29 días. Es decir, para poder devolver la cantidad de días de un mes necesitará pasar como parámetro dos parámetros; el mes y el año. Dentro de esta función debe invocar la función anterior del año bisiesto, dado que febrero de un año bisiesto tien</w:t>
       </w:r>
       <w:r>
         <w:t>e 29 días y sino tiene 28 días.</w:t>
@@ -919,15 +837,7 @@
         <w:t>Ejercicio Nro. 56</w:t>
       </w:r>
       <w:r>
-        <w:t xml:space="preserve">: </w:t>
-      </w:r>
-      <w:proofErr w:type="spellStart"/>
-      <w:r>
-        <w:t>Arrow</w:t>
-      </w:r>
-      <w:proofErr w:type="spellEnd"/>
-      <w:r>
-        <w:t xml:space="preserve"> </w:t>
+        <w:t xml:space="preserve">: Arrow </w:t>
       </w:r>
       <w:proofErr w:type="spellStart"/>
       <w:r>
@@ -1066,15 +976,7 @@
         <w:t>Ejercicio Nro. 57</w:t>
       </w:r>
       <w:r>
-        <w:t xml:space="preserve">: </w:t>
-      </w:r>
-      <w:proofErr w:type="spellStart"/>
-      <w:r>
-        <w:t>Arrow</w:t>
-      </w:r>
-      <w:proofErr w:type="spellEnd"/>
-      <w:r>
-        <w:t xml:space="preserve"> </w:t>
+        <w:t xml:space="preserve">: Arrow </w:t>
       </w:r>
       <w:proofErr w:type="spellStart"/>
       <w:r>
@@ -1193,10 +1095,15 @@
         <w:ind w:firstLine="708"/>
       </w:pPr>
       <w:r>
-        <w:t>Realice una función que reciba como parámetro una fecha en formato (DIA,MES, AÑO) y determine si el año ingresado es válido.</w:t>
-      </w:r>
-      <w:r>
-        <w:t xml:space="preserve"> Para que el año sea válido, el mismo debe ser mayor o igual a cero.</w:t>
+        <w:t>Realice una función que reciba como parámetro una fecha en formato (</w:t>
+      </w:r>
+      <w:proofErr w:type="gramStart"/>
+      <w:r>
+        <w:t>DIA,MES</w:t>
+      </w:r>
+      <w:proofErr w:type="gramEnd"/>
+      <w:r>
+        <w:t>, AÑO) y determine si el año ingresado es válido. Para que el año sea válido, el mismo debe ser mayor o igual a cero.</w:t>
       </w:r>
     </w:p>
     <w:p/>
@@ -1220,10 +1127,7 @@
       </w:pPr>
       <w:r>
         <w:tab/>
-        <w:t xml:space="preserve">Realice una función que determine si una fecha en formato (DIA, MES, AÑO) es una fecha válida y para ello deberá utilizar las funciones desarrolladas en los ejercicios </w:t>
-      </w:r>
-      <w:r>
-        <w:t>anteriores.</w:t>
+        <w:t>Realice una función que determine si una fecha en formato (DIA, MES, AÑO) es una fecha válida y para ello deberá utilizar las funciones desarrolladas en los ejercicios anteriores.</w:t>
       </w:r>
     </w:p>
     <w:p>
@@ -1246,10 +1150,7 @@
       </w:pPr>
       <w:r>
         <w:lastRenderedPageBreak/>
-        <w:t>El día es válido</w:t>
-      </w:r>
-      <w:r>
-        <w:t xml:space="preserve"> ya posee una función que hace esto.</w:t>
+        <w:t>El día es válido ya posee una función que hace esto.</w:t>
       </w:r>
     </w:p>
     <w:p>
@@ -1263,10 +1164,7 @@
         <w:jc w:val="both"/>
       </w:pPr>
       <w:r>
-        <w:t>El mes es válido</w:t>
-      </w:r>
-      <w:r>
-        <w:t xml:space="preserve"> ya posee una función que hace esto.</w:t>
+        <w:t>El mes es válido ya posee una función que hace esto.</w:t>
       </w:r>
     </w:p>
     <w:p>
@@ -1280,10 +1178,7 @@
         <w:jc w:val="both"/>
       </w:pPr>
       <w:r>
-        <w:t>El año es válido</w:t>
-      </w:r>
-      <w:r>
-        <w:t xml:space="preserve"> ya posee una función que hace esto.</w:t>
+        <w:t>El año es válido ya posee una función que hace esto.</w:t>
       </w:r>
     </w:p>
     <w:p>
@@ -1452,30 +1347,42 @@
     <w:p>
       <w:pPr>
         <w:pStyle w:val="Ttulo3"/>
+        <w:rPr>
+          <w:b w:val="0"/>
+        </w:rPr>
       </w:pPr>
       <w:r>
         <w:rPr>
           <w:rStyle w:val="Ttulo3Car"/>
+          <w:b/>
+        </w:rPr>
+        <w:t>Ejercicio Nro. 6</w:t>
+      </w:r>
+      <w:r>
+        <w:rPr>
+          <w:rStyle w:val="Ttulo3Car"/>
+          <w:b/>
+        </w:rPr>
+        <w:t>5</w:t>
+      </w:r>
+      <w:r>
+        <w:rPr>
+          <w:rStyle w:val="Ttulo3Car"/>
+          <w:b/>
+        </w:rPr>
+        <w:t>:</w:t>
+      </w:r>
+      <w:r>
+        <w:rPr>
+          <w:b w:val="0"/>
+        </w:rPr>
+        <w:t xml:space="preserve"> </w:t>
+      </w:r>
+      <w:r>
+        <w:rPr>
           <w:bCs/>
         </w:rPr>
-        <w:t>Ejercicio Nro. 6</w:t>
-      </w:r>
-      <w:r>
-        <w:rPr>
-          <w:rStyle w:val="Ttulo3Car"/>
-          <w:bCs/>
-        </w:rPr>
-        <w:t>5</w:t>
-      </w:r>
-      <w:r>
-        <w:rPr>
-          <w:rStyle w:val="Ttulo3Car"/>
-          <w:bCs/>
-        </w:rPr>
-        <w:t>:</w:t>
-      </w:r>
-      <w:r>
-        <w:t xml:space="preserve"> Creación, Definición e Invocación de Funciones</w:t>
+        <w:t>Creación, Definición e Invocación de Funciones</w:t>
       </w:r>
     </w:p>
     <w:p>
@@ -1502,27 +1409,6 @@
       <w:r>
         <w:tab/>
       </w:r>
-    </w:p>
-    <w:p>
-      <w:pPr>
-        <w:jc w:val="both"/>
-      </w:pPr>
-    </w:p>
-    <w:p>
-      <w:pPr>
-        <w:jc w:val="both"/>
-      </w:pPr>
-    </w:p>
-    <w:p>
-      <w:pPr>
-        <w:spacing w:before="240" w:after="240"/>
-        <w:jc w:val="both"/>
-        <w:rPr>
-          <w:rFonts w:ascii="Times New Roman" w:eastAsia="Times New Roman" w:hAnsi="Times New Roman" w:cs="Times New Roman"/>
-          <w:b/>
-          <w:color w:val="4F81BD"/>
-        </w:rPr>
-      </w:pPr>
     </w:p>
     <w:sectPr>
       <w:headerReference w:type="default" r:id="rId7"/>
@@ -1536,7 +1422,7 @@
 </file>
 
 <file path=word/endnotes.xml><?xml version="1.0" encoding="utf-8"?>
-<w:endnotes xmlns:wpc="http://schemas.microsoft.com/office/word/2010/wordprocessingCanvas" xmlns:cx="http://schemas.microsoft.com/office/drawing/2014/chartex" xmlns:cx1="http://schemas.microsoft.com/office/drawing/2015/9/8/chartex" xmlns:mc="http://schemas.openxmlformats.org/markup-compatibility/2006" xmlns:o="urn:schemas-microsoft-com:office:office" xmlns:r="http://schemas.openxmlformats.org/officeDocument/2006/relationships" xmlns:m="http://schemas.openxmlformats.org/officeDocument/2006/math" xmlns:v="urn:schemas-microsoft-com:vml" xmlns:wp14="http://schemas.microsoft.com/office/word/2010/wordprocessingDrawing" xmlns:wp="http://schemas.openxmlformats.org/drawingml/2006/wordprocessingDrawing" xmlns:w10="urn:schemas-microsoft-com:office:word" xmlns:w="http://schemas.openxmlformats.org/wordprocessingml/2006/main" xmlns:w14="http://schemas.microsoft.com/office/word/2010/wordml" xmlns:w15="http://schemas.microsoft.com/office/word/2012/wordml" xmlns:w16se="http://schemas.microsoft.com/office/word/2015/wordml/symex" xmlns:wpg="http://schemas.microsoft.com/office/word/2010/wordprocessingGroup" xmlns:wpi="http://schemas.microsoft.com/office/word/2010/wordprocessingInk" xmlns:wne="http://schemas.microsoft.com/office/word/2006/wordml" xmlns:wps="http://schemas.microsoft.com/office/word/2010/wordprocessingShape" mc:Ignorable="w14 w15 w16se wp14">
+<w:endnotes xmlns:wpc="http://schemas.microsoft.com/office/word/2010/wordprocessingCanvas" xmlns:cx="http://schemas.microsoft.com/office/drawing/2014/chartex" xmlns:cx1="http://schemas.microsoft.com/office/drawing/2015/9/8/chartex" xmlns:cx2="http://schemas.microsoft.com/office/drawing/2015/10/21/chartex" xmlns:cx3="http://schemas.microsoft.com/office/drawing/2016/5/9/chartex" xmlns:cx4="http://schemas.microsoft.com/office/drawing/2016/5/10/chartex" xmlns:cx5="http://schemas.microsoft.com/office/drawing/2016/5/11/chartex" xmlns:cx6="http://schemas.microsoft.com/office/drawing/2016/5/12/chartex" xmlns:cx7="http://schemas.microsoft.com/office/drawing/2016/5/13/chartex" xmlns:cx8="http://schemas.microsoft.com/office/drawing/2016/5/14/chartex" xmlns:mc="http://schemas.openxmlformats.org/markup-compatibility/2006" xmlns:aink="http://schemas.microsoft.com/office/drawing/2016/ink" xmlns:am3d="http://schemas.microsoft.com/office/drawing/2017/model3d" xmlns:o="urn:schemas-microsoft-com:office:office" xmlns:oel="http://schemas.microsoft.com/office/2019/extlst" xmlns:r="http://schemas.openxmlformats.org/officeDocument/2006/relationships" xmlns:m="http://schemas.openxmlformats.org/officeDocument/2006/math" xmlns:v="urn:schemas-microsoft-com:vml" xmlns:wp14="http://schemas.microsoft.com/office/word/2010/wordprocessingDrawing" xmlns:wp="http://schemas.openxmlformats.org/drawingml/2006/wordprocessingDrawing" xmlns:w10="urn:schemas-microsoft-com:office:word" xmlns:w="http://schemas.openxmlformats.org/wordprocessingml/2006/main" xmlns:w14="http://schemas.microsoft.com/office/word/2010/wordml" xmlns:w15="http://schemas.microsoft.com/office/word/2012/wordml" xmlns:w16cex="http://schemas.microsoft.com/office/word/2018/wordml/cex" xmlns:w16cid="http://schemas.microsoft.com/office/word/2016/wordml/cid" xmlns:w16="http://schemas.microsoft.com/office/word/2018/wordml" xmlns:w16du="http://schemas.microsoft.com/office/word/2023/wordml/word16du" xmlns:w16sdtdh="http://schemas.microsoft.com/office/word/2020/wordml/sdtdatahash" xmlns:w16sdtfl="http://schemas.microsoft.com/office/word/2024/wordml/sdtformatlock" xmlns:w16se="http://schemas.microsoft.com/office/word/2015/wordml/symex" xmlns:wpg="http://schemas.microsoft.com/office/word/2010/wordprocessingGroup" xmlns:wpi="http://schemas.microsoft.com/office/word/2010/wordprocessingInk" xmlns:wne="http://schemas.microsoft.com/office/word/2006/wordml" xmlns:wps="http://schemas.microsoft.com/office/word/2010/wordprocessingShape" mc:Ignorable="w14 w15 w16se w16cid w16 w16cex w16sdtdh w16sdtfl w16du wp14">
   <w:endnote w:type="separator" w:id="-1">
     <w:p>
       <w:pPr>
@@ -1561,7 +1447,7 @@
 </file>
 
 <file path=word/footnotes.xml><?xml version="1.0" encoding="utf-8"?>
-<w:footnotes xmlns:wpc="http://schemas.microsoft.com/office/word/2010/wordprocessingCanvas" xmlns:cx="http://schemas.microsoft.com/office/drawing/2014/chartex" xmlns:cx1="http://schemas.microsoft.com/office/drawing/2015/9/8/chartex" xmlns:mc="http://schemas.openxmlformats.org/markup-compatibility/2006" xmlns:o="urn:schemas-microsoft-com:office:office" xmlns:r="http://schemas.openxmlformats.org/officeDocument/2006/relationships" xmlns:m="http://schemas.openxmlformats.org/officeDocument/2006/math" xmlns:v="urn:schemas-microsoft-com:vml" xmlns:wp14="http://schemas.microsoft.com/office/word/2010/wordprocessingDrawing" xmlns:wp="http://schemas.openxmlformats.org/drawingml/2006/wordprocessingDrawing" xmlns:w10="urn:schemas-microsoft-com:office:word" xmlns:w="http://schemas.openxmlformats.org/wordprocessingml/2006/main" xmlns:w14="http://schemas.microsoft.com/office/word/2010/wordml" xmlns:w15="http://schemas.microsoft.com/office/word/2012/wordml" xmlns:w16se="http://schemas.microsoft.com/office/word/2015/wordml/symex" xmlns:wpg="http://schemas.microsoft.com/office/word/2010/wordprocessingGroup" xmlns:wpi="http://schemas.microsoft.com/office/word/2010/wordprocessingInk" xmlns:wne="http://schemas.microsoft.com/office/word/2006/wordml" xmlns:wps="http://schemas.microsoft.com/office/word/2010/wordprocessingShape" mc:Ignorable="w14 w15 w16se wp14">
+<w:footnotes xmlns:wpc="http://schemas.microsoft.com/office/word/2010/wordprocessingCanvas" xmlns:cx="http://schemas.microsoft.com/office/drawing/2014/chartex" xmlns:cx1="http://schemas.microsoft.com/office/drawing/2015/9/8/chartex" xmlns:cx2="http://schemas.microsoft.com/office/drawing/2015/10/21/chartex" xmlns:cx3="http://schemas.microsoft.com/office/drawing/2016/5/9/chartex" xmlns:cx4="http://schemas.microsoft.com/office/drawing/2016/5/10/chartex" xmlns:cx5="http://schemas.microsoft.com/office/drawing/2016/5/11/chartex" xmlns:cx6="http://schemas.microsoft.com/office/drawing/2016/5/12/chartex" xmlns:cx7="http://schemas.microsoft.com/office/drawing/2016/5/13/chartex" xmlns:cx8="http://schemas.microsoft.com/office/drawing/2016/5/14/chartex" xmlns:mc="http://schemas.openxmlformats.org/markup-compatibility/2006" xmlns:aink="http://schemas.microsoft.com/office/drawing/2016/ink" xmlns:am3d="http://schemas.microsoft.com/office/drawing/2017/model3d" xmlns:o="urn:schemas-microsoft-com:office:office" xmlns:oel="http://schemas.microsoft.com/office/2019/extlst" xmlns:r="http://schemas.openxmlformats.org/officeDocument/2006/relationships" xmlns:m="http://schemas.openxmlformats.org/officeDocument/2006/math" xmlns:v="urn:schemas-microsoft-com:vml" xmlns:wp14="http://schemas.microsoft.com/office/word/2010/wordprocessingDrawing" xmlns:wp="http://schemas.openxmlformats.org/drawingml/2006/wordprocessingDrawing" xmlns:w10="urn:schemas-microsoft-com:office:word" xmlns:w="http://schemas.openxmlformats.org/wordprocessingml/2006/main" xmlns:w14="http://schemas.microsoft.com/office/word/2010/wordml" xmlns:w15="http://schemas.microsoft.com/office/word/2012/wordml" xmlns:w16cex="http://schemas.microsoft.com/office/word/2018/wordml/cex" xmlns:w16cid="http://schemas.microsoft.com/office/word/2016/wordml/cid" xmlns:w16="http://schemas.microsoft.com/office/word/2018/wordml" xmlns:w16du="http://schemas.microsoft.com/office/word/2023/wordml/word16du" xmlns:w16sdtdh="http://schemas.microsoft.com/office/word/2020/wordml/sdtdatahash" xmlns:w16sdtfl="http://schemas.microsoft.com/office/word/2024/wordml/sdtformatlock" xmlns:w16se="http://schemas.microsoft.com/office/word/2015/wordml/symex" xmlns:wpg="http://schemas.microsoft.com/office/word/2010/wordprocessingGroup" xmlns:wpi="http://schemas.microsoft.com/office/word/2010/wordprocessingInk" xmlns:wne="http://schemas.microsoft.com/office/word/2006/wordml" xmlns:wps="http://schemas.microsoft.com/office/word/2010/wordprocessingShape" mc:Ignorable="w14 w15 w16se w16cid w16 w16cex w16sdtdh w16sdtfl w16du wp14">
   <w:footnote w:type="separator" w:id="-1">
     <w:p>
       <w:pPr>
@@ -1586,7 +1472,7 @@
 </file>
 
 <file path=word/header1.xml><?xml version="1.0" encoding="utf-8"?>
-<w:hdr xmlns:wpc="http://schemas.microsoft.com/office/word/2010/wordprocessingCanvas" xmlns:cx="http://schemas.microsoft.com/office/drawing/2014/chartex" xmlns:cx1="http://schemas.microsoft.com/office/drawing/2015/9/8/chartex" xmlns:mc="http://schemas.openxmlformats.org/markup-compatibility/2006" xmlns:o="urn:schemas-microsoft-com:office:office" xmlns:r="http://schemas.openxmlformats.org/officeDocument/2006/relationships" xmlns:m="http://schemas.openxmlformats.org/officeDocument/2006/math" xmlns:v="urn:schemas-microsoft-com:vml" xmlns:wp14="http://schemas.microsoft.com/office/word/2010/wordprocessingDrawing" xmlns:wp="http://schemas.openxmlformats.org/drawingml/2006/wordprocessingDrawing" xmlns:w10="urn:schemas-microsoft-com:office:word" xmlns:w="http://schemas.openxmlformats.org/wordprocessingml/2006/main" xmlns:w14="http://schemas.microsoft.com/office/word/2010/wordml" xmlns:w15="http://schemas.microsoft.com/office/word/2012/wordml" xmlns:w16se="http://schemas.microsoft.com/office/word/2015/wordml/symex" xmlns:wpg="http://schemas.microsoft.com/office/word/2010/wordprocessingGroup" xmlns:wpi="http://schemas.microsoft.com/office/word/2010/wordprocessingInk" xmlns:wne="http://schemas.microsoft.com/office/word/2006/wordml" xmlns:wps="http://schemas.microsoft.com/office/word/2010/wordprocessingShape" mc:Ignorable="w14 w15 w16se wp14">
+<w:hdr xmlns:wpc="http://schemas.microsoft.com/office/word/2010/wordprocessingCanvas" xmlns:cx="http://schemas.microsoft.com/office/drawing/2014/chartex" xmlns:cx1="http://schemas.microsoft.com/office/drawing/2015/9/8/chartex" xmlns:cx2="http://schemas.microsoft.com/office/drawing/2015/10/21/chartex" xmlns:cx3="http://schemas.microsoft.com/office/drawing/2016/5/9/chartex" xmlns:cx4="http://schemas.microsoft.com/office/drawing/2016/5/10/chartex" xmlns:cx5="http://schemas.microsoft.com/office/drawing/2016/5/11/chartex" xmlns:cx6="http://schemas.microsoft.com/office/drawing/2016/5/12/chartex" xmlns:cx7="http://schemas.microsoft.com/office/drawing/2016/5/13/chartex" xmlns:cx8="http://schemas.microsoft.com/office/drawing/2016/5/14/chartex" xmlns:mc="http://schemas.openxmlformats.org/markup-compatibility/2006" xmlns:aink="http://schemas.microsoft.com/office/drawing/2016/ink" xmlns:am3d="http://schemas.microsoft.com/office/drawing/2017/model3d" xmlns:o="urn:schemas-microsoft-com:office:office" xmlns:oel="http://schemas.microsoft.com/office/2019/extlst" xmlns:r="http://schemas.openxmlformats.org/officeDocument/2006/relationships" xmlns:m="http://schemas.openxmlformats.org/officeDocument/2006/math" xmlns:v="urn:schemas-microsoft-com:vml" xmlns:wp14="http://schemas.microsoft.com/office/word/2010/wordprocessingDrawing" xmlns:wp="http://schemas.openxmlformats.org/drawingml/2006/wordprocessingDrawing" xmlns:w10="urn:schemas-microsoft-com:office:word" xmlns:w="http://schemas.openxmlformats.org/wordprocessingml/2006/main" xmlns:w14="http://schemas.microsoft.com/office/word/2010/wordml" xmlns:w15="http://schemas.microsoft.com/office/word/2012/wordml" xmlns:w16cex="http://schemas.microsoft.com/office/word/2018/wordml/cex" xmlns:w16cid="http://schemas.microsoft.com/office/word/2016/wordml/cid" xmlns:w16="http://schemas.microsoft.com/office/word/2018/wordml" xmlns:w16du="http://schemas.microsoft.com/office/word/2023/wordml/word16du" xmlns:w16sdtdh="http://schemas.microsoft.com/office/word/2020/wordml/sdtdatahash" xmlns:w16sdtfl="http://schemas.microsoft.com/office/word/2024/wordml/sdtformatlock" xmlns:w16se="http://schemas.microsoft.com/office/word/2015/wordml/symex" xmlns:wpg="http://schemas.microsoft.com/office/word/2010/wordprocessingGroup" xmlns:wpi="http://schemas.microsoft.com/office/word/2010/wordprocessingInk" xmlns:wne="http://schemas.microsoft.com/office/word/2006/wordml" xmlns:wps="http://schemas.microsoft.com/office/word/2010/wordprocessingShape" mc:Ignorable="w14 w15 w16se w16cid w16 w16cex w16sdtdh w16sdtfl w16du wp14">
   <w:p>
     <w:pPr>
       <w:pBdr>
@@ -1623,7 +1509,7 @@
         <w:lang w:val="en-US"/>
       </w:rPr>
       <w:drawing>
-        <wp:anchor distT="0" distB="0" distL="0" distR="0" simplePos="0" relativeHeight="251658240" behindDoc="0" locked="0" layoutInCell="1" hidden="0" allowOverlap="1">
+        <wp:anchor distT="0" distB="0" distL="0" distR="0" simplePos="0" relativeHeight="251658240" behindDoc="0" locked="0" layoutInCell="1" hidden="0" allowOverlap="1" wp14:anchorId="760C35DF" wp14:editId="4D7B9EBA">
           <wp:simplePos x="0" y="0"/>
           <wp:positionH relativeFrom="column">
             <wp:posOffset>5650230</wp:posOffset>
@@ -1749,7 +1635,7 @@
       <mc:AlternateContent>
         <mc:Choice Requires="wpg">
           <w:drawing>
-            <wp:anchor distT="0" distB="0" distL="114300" distR="114300" simplePos="0" relativeHeight="251659264" behindDoc="0" locked="0" layoutInCell="1" hidden="0" allowOverlap="1">
+            <wp:anchor distT="0" distB="0" distL="114300" distR="114300" simplePos="0" relativeHeight="251659264" behindDoc="0" locked="0" layoutInCell="1" hidden="0" allowOverlap="1" wp14:anchorId="1A852302" wp14:editId="009CCA9D">
               <wp:simplePos x="0" y="0"/>
               <wp:positionH relativeFrom="column">
                 <wp:posOffset>12701</wp:posOffset>
@@ -1792,7 +1678,7 @@
             </wp:anchor>
           </w:drawing>
         </mc:Choice>
-        <mc:Fallback xmlns:dgm="http://schemas.openxmlformats.org/drawingml/2006/diagram" xmlns:lc="http://schemas.openxmlformats.org/drawingml/2006/lockedCanvas" xmlns:c="http://schemas.openxmlformats.org/drawingml/2006/chart" xmlns:pic="http://schemas.openxmlformats.org/drawingml/2006/picture" xmlns:a="http://schemas.openxmlformats.org/drawingml/2006/main" xmlns:sl="http://schemas.openxmlformats.org/schemaLibrary/2006/main">
+        <mc:Fallback xmlns:sl="http://schemas.openxmlformats.org/schemaLibrary/2006/main" xmlns:a="http://schemas.openxmlformats.org/drawingml/2006/main" xmlns:pic="http://schemas.openxmlformats.org/drawingml/2006/picture" xmlns:c="http://schemas.openxmlformats.org/drawingml/2006/chart" xmlns:lc="http://schemas.openxmlformats.org/drawingml/2006/lockedCanvas" xmlns:dgm="http://schemas.openxmlformats.org/drawingml/2006/diagram">
           <w:drawing>
             <wp:anchor allowOverlap="1" behindDoc="0" distB="0" distT="0" distL="114300" distR="114300" hidden="0" layoutInCell="1" locked="0" relativeHeight="0" simplePos="0">
               <wp:simplePos x="0" y="0"/>
@@ -1861,7 +1747,7 @@
 </file>
 
 <file path=word/numbering.xml><?xml version="1.0" encoding="utf-8"?>
-<w:numbering xmlns:wpc="http://schemas.microsoft.com/office/word/2010/wordprocessingCanvas" xmlns:cx="http://schemas.microsoft.com/office/drawing/2014/chartex" xmlns:cx1="http://schemas.microsoft.com/office/drawing/2015/9/8/chartex" xmlns:mc="http://schemas.openxmlformats.org/markup-compatibility/2006" xmlns:o="urn:schemas-microsoft-com:office:office" xmlns:r="http://schemas.openxmlformats.org/officeDocument/2006/relationships" xmlns:m="http://schemas.openxmlformats.org/officeDocument/2006/math" xmlns:v="urn:schemas-microsoft-com:vml" xmlns:wp14="http://schemas.microsoft.com/office/word/2010/wordprocessingDrawing" xmlns:wp="http://schemas.openxmlformats.org/drawingml/2006/wordprocessingDrawing" xmlns:w10="urn:schemas-microsoft-com:office:word" xmlns:w="http://schemas.openxmlformats.org/wordprocessingml/2006/main" xmlns:w14="http://schemas.microsoft.com/office/word/2010/wordml" xmlns:w15="http://schemas.microsoft.com/office/word/2012/wordml" xmlns:w16se="http://schemas.microsoft.com/office/word/2015/wordml/symex" xmlns:wpg="http://schemas.microsoft.com/office/word/2010/wordprocessingGroup" xmlns:wpi="http://schemas.microsoft.com/office/word/2010/wordprocessingInk" xmlns:wne="http://schemas.microsoft.com/office/word/2006/wordml" xmlns:wps="http://schemas.microsoft.com/office/word/2010/wordprocessingShape" mc:Ignorable="w14 w15 w16se wp14">
+<w:numbering xmlns:wpc="http://schemas.microsoft.com/office/word/2010/wordprocessingCanvas" xmlns:cx="http://schemas.microsoft.com/office/drawing/2014/chartex" xmlns:cx1="http://schemas.microsoft.com/office/drawing/2015/9/8/chartex" xmlns:cx2="http://schemas.microsoft.com/office/drawing/2015/10/21/chartex" xmlns:cx3="http://schemas.microsoft.com/office/drawing/2016/5/9/chartex" xmlns:cx4="http://schemas.microsoft.com/office/drawing/2016/5/10/chartex" xmlns:cx5="http://schemas.microsoft.com/office/drawing/2016/5/11/chartex" xmlns:cx6="http://schemas.microsoft.com/office/drawing/2016/5/12/chartex" xmlns:cx7="http://schemas.microsoft.com/office/drawing/2016/5/13/chartex" xmlns:cx8="http://schemas.microsoft.com/office/drawing/2016/5/14/chartex" xmlns:mc="http://schemas.openxmlformats.org/markup-compatibility/2006" xmlns:aink="http://schemas.microsoft.com/office/drawing/2016/ink" xmlns:am3d="http://schemas.microsoft.com/office/drawing/2017/model3d" xmlns:o="urn:schemas-microsoft-com:office:office" xmlns:oel="http://schemas.microsoft.com/office/2019/extlst" xmlns:r="http://schemas.openxmlformats.org/officeDocument/2006/relationships" xmlns:m="http://schemas.openxmlformats.org/officeDocument/2006/math" xmlns:v="urn:schemas-microsoft-com:vml" xmlns:wp14="http://schemas.microsoft.com/office/word/2010/wordprocessingDrawing" xmlns:wp="http://schemas.openxmlformats.org/drawingml/2006/wordprocessingDrawing" xmlns:w10="urn:schemas-microsoft-com:office:word" xmlns:w="http://schemas.openxmlformats.org/wordprocessingml/2006/main" xmlns:w14="http://schemas.microsoft.com/office/word/2010/wordml" xmlns:w15="http://schemas.microsoft.com/office/word/2012/wordml" xmlns:w16cex="http://schemas.microsoft.com/office/word/2018/wordml/cex" xmlns:w16cid="http://schemas.microsoft.com/office/word/2016/wordml/cid" xmlns:w16="http://schemas.microsoft.com/office/word/2018/wordml" xmlns:w16du="http://schemas.microsoft.com/office/word/2023/wordml/word16du" xmlns:w16sdtdh="http://schemas.microsoft.com/office/word/2020/wordml/sdtdatahash" xmlns:w16sdtfl="http://schemas.microsoft.com/office/word/2024/wordml/sdtformatlock" xmlns:w16se="http://schemas.microsoft.com/office/word/2015/wordml/symex" xmlns:wpg="http://schemas.microsoft.com/office/word/2010/wordprocessingGroup" xmlns:wpi="http://schemas.microsoft.com/office/word/2010/wordprocessingInk" xmlns:wne="http://schemas.microsoft.com/office/word/2006/wordml" xmlns:wps="http://schemas.microsoft.com/office/word/2010/wordprocessingShape" mc:Ignorable="w14 w15 w16se w16cid w16 w16cex w16sdtdh w16sdtfl w16du wp14">
   <w:abstractNum w:abstractNumId="0" w15:restartNumberingAfterBreak="0">
     <w:nsid w:val="2CE2190A"/>
     <w:multiLevelType w:val="hybridMultilevel"/>
@@ -2539,29 +2425,29 @@
       </w:rPr>
     </w:lvl>
   </w:abstractNum>
-  <w:num w:numId="1">
+  <w:num w:numId="1" w16cid:durableId="183904965">
     <w:abstractNumId w:val="5"/>
   </w:num>
-  <w:num w:numId="2">
+  <w:num w:numId="2" w16cid:durableId="1098867247">
     <w:abstractNumId w:val="3"/>
   </w:num>
-  <w:num w:numId="3">
+  <w:num w:numId="3" w16cid:durableId="1393192168">
     <w:abstractNumId w:val="1"/>
   </w:num>
-  <w:num w:numId="4">
+  <w:num w:numId="4" w16cid:durableId="1407803610">
     <w:abstractNumId w:val="2"/>
   </w:num>
-  <w:num w:numId="5">
+  <w:num w:numId="5" w16cid:durableId="1553418338">
     <w:abstractNumId w:val="4"/>
   </w:num>
-  <w:num w:numId="6">
+  <w:num w:numId="6" w16cid:durableId="161088855">
     <w:abstractNumId w:val="0"/>
   </w:num>
 </w:numbering>
 </file>
 
 <file path=word/styles.xml><?xml version="1.0" encoding="utf-8"?>
-<w:styles xmlns:mc="http://schemas.openxmlformats.org/markup-compatibility/2006" xmlns:r="http://schemas.openxmlformats.org/officeDocument/2006/relationships" xmlns:w="http://schemas.openxmlformats.org/wordprocessingml/2006/main" xmlns:w14="http://schemas.microsoft.com/office/word/2010/wordml" xmlns:w15="http://schemas.microsoft.com/office/word/2012/wordml" xmlns:w16se="http://schemas.microsoft.com/office/word/2015/wordml/symex" mc:Ignorable="w14 w15 w16se">
+<w:styles xmlns:mc="http://schemas.openxmlformats.org/markup-compatibility/2006" xmlns:r="http://schemas.openxmlformats.org/officeDocument/2006/relationships" xmlns:w="http://schemas.openxmlformats.org/wordprocessingml/2006/main" xmlns:w14="http://schemas.microsoft.com/office/word/2010/wordml" xmlns:w15="http://schemas.microsoft.com/office/word/2012/wordml" xmlns:w16cex="http://schemas.microsoft.com/office/word/2018/wordml/cex" xmlns:w16cid="http://schemas.microsoft.com/office/word/2016/wordml/cid" xmlns:w16="http://schemas.microsoft.com/office/word/2018/wordml" xmlns:w16du="http://schemas.microsoft.com/office/word/2023/wordml/word16du" xmlns:w16sdtdh="http://schemas.microsoft.com/office/word/2020/wordml/sdtdatahash" xmlns:w16sdtfl="http://schemas.microsoft.com/office/word/2024/wordml/sdtformatlock" xmlns:w16se="http://schemas.microsoft.com/office/word/2015/wordml/symex" mc:Ignorable="w14 w15 w16se w16cid w16 w16cex w16sdtdh w16sdtfl w16du">
   <w:docDefaults>
     <w:rPrDefault>
       <w:rPr>
@@ -2577,7 +2463,7 @@
       </w:pPr>
     </w:pPrDefault>
   </w:docDefaults>
-  <w:latentStyles w:defLockedState="0" w:defUIPriority="99" w:defSemiHidden="0" w:defUnhideWhenUsed="0" w:defQFormat="0" w:count="371">
+  <w:latentStyles w:defLockedState="0" w:defUIPriority="99" w:defSemiHidden="0" w:defUnhideWhenUsed="0" w:defQFormat="0" w:count="376">
     <w:lsdException w:name="Normal" w:uiPriority="0" w:qFormat="1"/>
     <w:lsdException w:name="heading 1" w:uiPriority="9" w:qFormat="1"/>
     <w:lsdException w:name="heading 2" w:semiHidden="1" w:uiPriority="9" w:unhideWhenUsed="1" w:qFormat="1"/>
@@ -2949,6 +2835,11 @@
     <w:lsdException w:name="List Table 5 Dark Accent 6" w:uiPriority="50"/>
     <w:lsdException w:name="List Table 6 Colorful Accent 6" w:uiPriority="51"/>
     <w:lsdException w:name="List Table 7 Colorful Accent 6" w:uiPriority="52"/>
+    <w:lsdException w:name="Mention" w:semiHidden="1" w:unhideWhenUsed="1"/>
+    <w:lsdException w:name="Smart Hyperlink" w:semiHidden="1" w:unhideWhenUsed="1"/>
+    <w:lsdException w:name="Hashtag" w:semiHidden="1" w:unhideWhenUsed="1"/>
+    <w:lsdException w:name="Unresolved Mention" w:semiHidden="1" w:unhideWhenUsed="1"/>
+    <w:lsdException w:name="Smart Link" w:semiHidden="1" w:unhideWhenUsed="1"/>
   </w:latentStyles>
   <w:style w:type="paragraph" w:default="1" w:styleId="Normal">
     <w:name w:val="Normal"/>

</xml_diff>